<commit_message>
shutdown cmd , time and date cmd
</commit_message>
<xml_diff>
--- a/Juniper cmds.docx
+++ b/Juniper cmds.docx
@@ -130,15 +130,7 @@
       </w:pPr>
       <w:r>
         <w:tab/>
-        <w:t xml:space="preserve">Group of </w:t>
-      </w:r>
-      <w:proofErr w:type="gramStart"/>
-      <w:r>
-        <w:t>machine</w:t>
-      </w:r>
-      <w:proofErr w:type="gramEnd"/>
-      <w:r>
-        <w:t>:</w:t>
+        <w:t>Group of machine:</w:t>
       </w:r>
     </w:p>
     <w:p>
@@ -207,15 +199,7 @@
         <w:t xml:space="preserve">Function: </w:t>
       </w:r>
       <w:r>
-        <w:t xml:space="preserve">it </w:t>
-      </w:r>
-      <w:proofErr w:type="gramStart"/>
-      <w:r>
-        <w:t>power</w:t>
-      </w:r>
-      <w:proofErr w:type="gramEnd"/>
-      <w:r>
-        <w:t xml:space="preserve"> off all the switches in a group which is formed a single group</w:t>
+        <w:t>it power off all the switches in a group which is formed a single group</w:t>
       </w:r>
       <w:r>
         <w:t xml:space="preserve">, which is like a </w:t>
@@ -567,15 +551,7 @@
         <w:t>it automatically</w:t>
       </w:r>
       <w:r>
-        <w:t xml:space="preserve"> </w:t>
-      </w:r>
-      <w:proofErr w:type="gramStart"/>
-      <w:r>
-        <w:t>sync</w:t>
-      </w:r>
-      <w:proofErr w:type="gramEnd"/>
-      <w:r>
-        <w:t xml:space="preserve"> time with NTP server after given </w:t>
+        <w:t xml:space="preserve"> sync time with NTP server after given </w:t>
       </w:r>
       <w:proofErr w:type="spellStart"/>
       <w:r>

</xml_diff>

<commit_message>
commit cmd , time and date
</commit_message>
<xml_diff>
--- a/Juniper cmds.docx
+++ b/Juniper cmds.docx
@@ -130,7 +130,15 @@
       </w:pPr>
       <w:r>
         <w:tab/>
-        <w:t>Group of machine:</w:t>
+        <w:t xml:space="preserve">Group of </w:t>
+      </w:r>
+      <w:proofErr w:type="gramStart"/>
+      <w:r>
+        <w:t>machine</w:t>
+      </w:r>
+      <w:proofErr w:type="gramEnd"/>
+      <w:r>
+        <w:t>:</w:t>
       </w:r>
     </w:p>
     <w:p>
@@ -199,7 +207,15 @@
         <w:t xml:space="preserve">Function: </w:t>
       </w:r>
       <w:r>
-        <w:t>it power off all the switches in a group which is formed a single group</w:t>
+        <w:t xml:space="preserve">it </w:t>
+      </w:r>
+      <w:proofErr w:type="gramStart"/>
+      <w:r>
+        <w:t>power</w:t>
+      </w:r>
+      <w:proofErr w:type="gramEnd"/>
+      <w:r>
+        <w:t xml:space="preserve"> off all the switches in a group which is formed a single group</w:t>
       </w:r>
       <w:r>
         <w:t xml:space="preserve">, which is like a </w:t>
@@ -368,6 +384,22 @@
       <w:r>
         <w:t>Because this is an operational-mode command, there is no need to perform a commit operation.</w:t>
       </w:r>
+      <w:r>
+        <w:t xml:space="preserve"> </w:t>
+      </w:r>
+      <w:r>
+        <w:rPr>
+          <w:b/>
+          <w:bCs/>
+          <w:i/>
+          <w:iCs/>
+          <w:u w:val="single"/>
+        </w:rPr>
+        <w:t>ss</w:t>
+      </w:r>
+      <w:r>
+        <w:t>(seconds) is not mandatory.</w:t>
+      </w:r>
     </w:p>
     <w:p>
       <w:pPr>
@@ -551,7 +583,15 @@
         <w:t>it automatically</w:t>
       </w:r>
       <w:r>
-        <w:t xml:space="preserve"> sync time with NTP server after given </w:t>
+        <w:t xml:space="preserve"> </w:t>
+      </w:r>
+      <w:proofErr w:type="gramStart"/>
+      <w:r>
+        <w:t>sync</w:t>
+      </w:r>
+      <w:proofErr w:type="gramEnd"/>
+      <w:r>
+        <w:t xml:space="preserve"> time with NTP server after given </w:t>
       </w:r>
       <w:proofErr w:type="spellStart"/>
       <w:r>
@@ -697,15 +737,99 @@
     </w:p>
     <w:p>
       <w:pPr>
-        <w:spacing w:after="0" w:line="480" w:lineRule="auto"/>
-        <w:ind w:left="426"/>
-      </w:pPr>
-    </w:p>
-    <w:p>
-      <w:pPr>
-        <w:ind w:firstLine="426"/>
-      </w:pPr>
-    </w:p>
+        <w:pStyle w:val="Heading2"/>
+        <w:numPr>
+          <w:ilvl w:val="0"/>
+          <w:numId w:val="1"/>
+        </w:numPr>
+      </w:pPr>
+      <w:r>
+        <w:t>Commit</w:t>
+      </w:r>
+    </w:p>
+    <w:p>
+      <w:pPr>
+        <w:ind w:left="360"/>
+        <w:rPr>
+          <w:b/>
+          <w:bCs/>
+          <w:sz w:val="26"/>
+          <w:szCs w:val="26"/>
+        </w:rPr>
+      </w:pPr>
+      <w:r>
+        <w:rPr>
+          <w:b/>
+          <w:bCs/>
+        </w:rPr>
+        <w:t xml:space="preserve">Syntax: </w:t>
+      </w:r>
+      <w:r>
+        <w:rPr>
+          <w:b/>
+          <w:bCs/>
+        </w:rPr>
+        <w:t xml:space="preserve"># </w:t>
+      </w:r>
+      <w:r>
+        <w:rPr>
+          <w:b/>
+          <w:bCs/>
+          <w:sz w:val="26"/>
+          <w:szCs w:val="26"/>
+        </w:rPr>
+        <w:t>commit</w:t>
+      </w:r>
+    </w:p>
+    <w:p>
+      <w:pPr>
+        <w:ind w:left="360"/>
+      </w:pPr>
+      <w:r>
+        <w:rPr>
+          <w:b/>
+          <w:bCs/>
+        </w:rPr>
+        <w:t xml:space="preserve">Function: </w:t>
+      </w:r>
+      <w:r>
+        <w:t xml:space="preserve">commit command commit current set of changes. Which mean commit command will save the last configuration changes </w:t>
+      </w:r>
+      <w:r>
+        <w:t xml:space="preserve">to machine and </w:t>
+      </w:r>
+      <w:r>
+        <w:t>configuration data is left in a read-only state</w:t>
+      </w:r>
+      <w:r>
+        <w:t>.</w:t>
+      </w:r>
+    </w:p>
+    <w:p>
+      <w:pPr>
+        <w:ind w:left="360"/>
+      </w:pPr>
+      <w:r>
+        <w:rPr>
+          <w:b/>
+          <w:bCs/>
+        </w:rPr>
+        <w:t>More Details:</w:t>
+      </w:r>
+      <w:r>
+        <w:t xml:space="preserve"> </w:t>
+      </w:r>
+    </w:p>
+    <w:p>
+      <w:pPr>
+        <w:pStyle w:val="Heading3"/>
+        <w:ind w:firstLine="360"/>
+      </w:pPr>
+      <w:r>
+        <w:t>Commit confirmed:</w:t>
+      </w:r>
+    </w:p>
+    <w:p/>
     <w:sectPr>
       <w:headerReference w:type="default" r:id="rId13"/>
       <w:pgSz w:w="12240" w:h="15840" w:code="1"/>

</xml_diff>